<commit_message>
fixed cth2 proteus version
</commit_message>
<xml_diff>
--- a/CT-H/Projekt_2/Projekt_2_Lösung.docx
+++ b/CT-H/Projekt_2/Projekt_2_Lösung.docx
@@ -1651,6 +1651,7 @@
       <w:r>
         <w:rPr>
           <w:rFonts w:ascii="Arial" w:hAnsi="Arial" w:cs="Arial"/>
+          <w:noProof/>
           <w:sz w:val="23"/>
           <w:szCs w:val="23"/>
           <w:shd w:val="clear" w:color="auto" w:fill="FAF9F8"/>
@@ -1693,8 +1694,431 @@
         </w:drawing>
       </w:r>
     </w:p>
+    <w:p>
+      <w:pPr>
+        <w:rPr>
+          <w:rFonts w:ascii="Arial" w:hAnsi="Arial" w:cs="Arial"/>
+          <w:sz w:val="23"/>
+          <w:szCs w:val="23"/>
+          <w:shd w:val="clear" w:color="auto" w:fill="FAF9F8"/>
+        </w:rPr>
+      </w:pPr>
+    </w:p>
+    <w:p>
+      <w:pPr>
+        <w:rPr>
+          <w:rFonts w:ascii="Arial" w:hAnsi="Arial" w:cs="Arial"/>
+          <w:sz w:val="23"/>
+          <w:szCs w:val="23"/>
+          <w:shd w:val="clear" w:color="auto" w:fill="FAF9F8"/>
+        </w:rPr>
+      </w:pPr>
+    </w:p>
+    <w:p>
+      <w:pPr>
+        <w:rPr>
+          <w:rFonts w:ascii="Arial" w:hAnsi="Arial" w:cs="Arial"/>
+          <w:sz w:val="23"/>
+          <w:szCs w:val="23"/>
+          <w:shd w:val="clear" w:color="auto" w:fill="FAF9F8"/>
+        </w:rPr>
+      </w:pPr>
+    </w:p>
+    <w:p>
+      <w:pPr>
+        <w:rPr>
+          <w:rFonts w:ascii="Arial" w:hAnsi="Arial" w:cs="Arial"/>
+          <w:sz w:val="23"/>
+          <w:szCs w:val="23"/>
+          <w:shd w:val="clear" w:color="auto" w:fill="FAF9F8"/>
+        </w:rPr>
+      </w:pPr>
+      <w:r>
+        <w:rPr>
+          <w:rFonts w:ascii="Arial" w:hAnsi="Arial" w:cs="Arial"/>
+          <w:sz w:val="23"/>
+          <w:szCs w:val="23"/>
+          <w:shd w:val="clear" w:color="auto" w:fill="FAF9F8"/>
+        </w:rPr>
+        <w:lastRenderedPageBreak/>
+        <w:t>Herleitung Zur Funktion welche in der Experimentellen Lösung benutzt wurde:</w:t>
+      </w:r>
+    </w:p>
+    <w:p>
+      <w:pPr>
+        <w:rPr>
+          <w:rFonts w:ascii="Arial" w:hAnsi="Arial" w:cs="Arial"/>
+          <w:sz w:val="23"/>
+          <w:szCs w:val="23"/>
+          <w:shd w:val="clear" w:color="auto" w:fill="FAF9F8"/>
+        </w:rPr>
+      </w:pPr>
+      <w:r>
+        <w:rPr>
+          <w:rFonts w:ascii="Arial" w:hAnsi="Arial" w:cs="Arial"/>
+          <w:sz w:val="23"/>
+          <w:szCs w:val="23"/>
+          <w:shd w:val="clear" w:color="auto" w:fill="FAF9F8"/>
+        </w:rPr>
+        <w:drawing>
+          <wp:inline distT="0" distB="0" distL="0" distR="0" wp14:anchorId="283BC028" wp14:editId="1C1DB39B">
+            <wp:extent cx="5760720" cy="576580"/>
+            <wp:effectExtent l="0" t="0" r="0" b="0"/>
+            <wp:docPr id="5" name="Grafik 5"/>
+            <wp:cNvGraphicFramePr>
+              <a:graphicFrameLocks xmlns:a="http://schemas.openxmlformats.org/drawingml/2006/main" noChangeAspect="1"/>
+            </wp:cNvGraphicFramePr>
+            <a:graphic xmlns:a="http://schemas.openxmlformats.org/drawingml/2006/main">
+              <a:graphicData uri="http://schemas.openxmlformats.org/drawingml/2006/picture">
+                <pic:pic xmlns:pic="http://schemas.openxmlformats.org/drawingml/2006/picture">
+                  <pic:nvPicPr>
+                    <pic:cNvPr id="1" name=""/>
+                    <pic:cNvPicPr/>
+                  </pic:nvPicPr>
+                  <pic:blipFill>
+                    <a:blip r:embed="rId15"/>
+                    <a:stretch>
+                      <a:fillRect/>
+                    </a:stretch>
+                  </pic:blipFill>
+                  <pic:spPr>
+                    <a:xfrm>
+                      <a:off x="0" y="0"/>
+                      <a:ext cx="5760720" cy="576580"/>
+                    </a:xfrm>
+                    <a:prstGeom prst="rect">
+                      <a:avLst/>
+                    </a:prstGeom>
+                  </pic:spPr>
+                </pic:pic>
+              </a:graphicData>
+            </a:graphic>
+          </wp:inline>
+        </w:drawing>
+      </w:r>
+    </w:p>
+    <w:p>
+      <w:pPr>
+        <w:rPr>
+          <w:rFonts w:ascii="Arial" w:hAnsi="Arial" w:cs="Arial"/>
+          <w:sz w:val="23"/>
+          <w:szCs w:val="23"/>
+          <w:shd w:val="clear" w:color="auto" w:fill="FAF9F8"/>
+        </w:rPr>
+      </w:pPr>
+      <w:r>
+        <w:rPr>
+          <w:rFonts w:ascii="Arial" w:hAnsi="Arial" w:cs="Arial"/>
+          <w:sz w:val="23"/>
+          <w:szCs w:val="23"/>
+          <w:shd w:val="clear" w:color="auto" w:fill="FAF9F8"/>
+        </w:rPr>
+        <w:t xml:space="preserve">Funktioniert nicht auf allen Computern. Vermutlich </w:t>
+      </w:r>
+      <w:proofErr w:type="spellStart"/>
+      <w:r>
+        <w:rPr>
+          <w:rFonts w:ascii="Arial" w:hAnsi="Arial" w:cs="Arial"/>
+          <w:sz w:val="23"/>
+          <w:szCs w:val="23"/>
+          <w:shd w:val="clear" w:color="auto" w:fill="FAF9F8"/>
+        </w:rPr>
+        <w:t>rundungsfehler</w:t>
+      </w:r>
+      <w:proofErr w:type="spellEnd"/>
+      <w:r>
+        <w:rPr>
+          <w:rFonts w:ascii="Arial" w:hAnsi="Arial" w:cs="Arial"/>
+          <w:sz w:val="23"/>
+          <w:szCs w:val="23"/>
+          <w:shd w:val="clear" w:color="auto" w:fill="FAF9F8"/>
+        </w:rPr>
+        <w:t>.</w:t>
+      </w:r>
+    </w:p>
+    <w:p>
+      <w:pPr>
+        <w:rPr>
+          <w:rFonts w:ascii="Arial" w:hAnsi="Arial" w:cs="Arial"/>
+          <w:sz w:val="23"/>
+          <w:szCs w:val="23"/>
+          <w:shd w:val="clear" w:color="auto" w:fill="FAF9F8"/>
+        </w:rPr>
+      </w:pPr>
+      <w:r>
+        <w:rPr>
+          <w:rFonts w:ascii="Arial" w:hAnsi="Arial" w:cs="Arial"/>
+          <w:sz w:val="23"/>
+          <w:szCs w:val="23"/>
+          <w:shd w:val="clear" w:color="auto" w:fill="FAF9F8"/>
+        </w:rPr>
+        <w:drawing>
+          <wp:inline distT="0" distB="0" distL="0" distR="0" wp14:anchorId="02595032" wp14:editId="6DE6B942">
+            <wp:extent cx="5760720" cy="1886585"/>
+            <wp:effectExtent l="0" t="0" r="0" b="0"/>
+            <wp:docPr id="8" name="Grafik 8"/>
+            <wp:cNvGraphicFramePr>
+              <a:graphicFrameLocks xmlns:a="http://schemas.openxmlformats.org/drawingml/2006/main" noChangeAspect="1"/>
+            </wp:cNvGraphicFramePr>
+            <a:graphic xmlns:a="http://schemas.openxmlformats.org/drawingml/2006/main">
+              <a:graphicData uri="http://schemas.openxmlformats.org/drawingml/2006/picture">
+                <pic:pic xmlns:pic="http://schemas.openxmlformats.org/drawingml/2006/picture">
+                  <pic:nvPicPr>
+                    <pic:cNvPr id="1" name=""/>
+                    <pic:cNvPicPr/>
+                  </pic:nvPicPr>
+                  <pic:blipFill>
+                    <a:blip r:embed="rId16"/>
+                    <a:stretch>
+                      <a:fillRect/>
+                    </a:stretch>
+                  </pic:blipFill>
+                  <pic:spPr>
+                    <a:xfrm>
+                      <a:off x="0" y="0"/>
+                      <a:ext cx="5760720" cy="1886585"/>
+                    </a:xfrm>
+                    <a:prstGeom prst="rect">
+                      <a:avLst/>
+                    </a:prstGeom>
+                  </pic:spPr>
+                </pic:pic>
+              </a:graphicData>
+            </a:graphic>
+          </wp:inline>
+        </w:drawing>
+      </w:r>
+    </w:p>
+    <w:p>
+      <w:pPr>
+        <w:rPr>
+          <w:rFonts w:ascii="Arial" w:hAnsi="Arial" w:cs="Arial"/>
+          <w:sz w:val="23"/>
+          <w:szCs w:val="23"/>
+          <w:shd w:val="clear" w:color="auto" w:fill="FAF9F8"/>
+        </w:rPr>
+      </w:pPr>
+    </w:p>
+    <w:p>
+      <w:pPr>
+        <w:rPr>
+          <w:rFonts w:ascii="Arial" w:hAnsi="Arial" w:cs="Arial"/>
+          <w:sz w:val="23"/>
+          <w:szCs w:val="23"/>
+          <w:shd w:val="clear" w:color="auto" w:fill="FAF9F8"/>
+        </w:rPr>
+      </w:pPr>
+    </w:p>
+    <w:p>
+      <w:pPr>
+        <w:rPr>
+          <w:rFonts w:ascii="Arial" w:hAnsi="Arial" w:cs="Arial"/>
+          <w:sz w:val="23"/>
+          <w:szCs w:val="23"/>
+          <w:shd w:val="clear" w:color="auto" w:fill="FAF9F8"/>
+        </w:rPr>
+      </w:pPr>
+    </w:p>
+    <w:p>
+      <w:pPr>
+        <w:rPr>
+          <w:rFonts w:ascii="Arial" w:hAnsi="Arial" w:cs="Arial"/>
+          <w:sz w:val="23"/>
+          <w:szCs w:val="23"/>
+          <w:shd w:val="clear" w:color="auto" w:fill="FAF9F8"/>
+        </w:rPr>
+      </w:pPr>
+      <w:r>
+        <w:rPr>
+          <w:rFonts w:ascii="Arial" w:hAnsi="Arial" w:cs="Arial"/>
+          <w:sz w:val="23"/>
+          <w:szCs w:val="23"/>
+          <w:shd w:val="clear" w:color="auto" w:fill="FAF9F8"/>
+        </w:rPr>
+        <w:t>!!!</w:t>
+      </w:r>
+      <w:r>
+        <w:rPr>
+          <w:rFonts w:ascii="Arial" w:hAnsi="Arial" w:cs="Arial"/>
+          <w:sz w:val="23"/>
+          <w:szCs w:val="23"/>
+          <w:shd w:val="clear" w:color="auto" w:fill="FAF9F8"/>
+        </w:rPr>
+        <w:t>|Bild des Graphen der Funktion Value=|!!</w:t>
+      </w:r>
+      <w:r>
+        <w:rPr>
+          <w:rFonts w:ascii="Arial" w:hAnsi="Arial" w:cs="Arial"/>
+          <w:sz w:val="23"/>
+          <w:szCs w:val="23"/>
+          <w:shd w:val="clear" w:color="auto" w:fill="FAF9F8"/>
+        </w:rPr>
+        <w:t>!</w:t>
+      </w:r>
+    </w:p>
+    <w:p>
+      <w:pPr>
+        <w:rPr>
+          <w:rFonts w:ascii="Arial" w:hAnsi="Arial" w:cs="Arial"/>
+          <w:sz w:val="23"/>
+          <w:szCs w:val="23"/>
+          <w:shd w:val="clear" w:color="auto" w:fill="FAF9F8"/>
+        </w:rPr>
+      </w:pPr>
+    </w:p>
+    <w:p>
+      <w:pPr>
+        <w:rPr>
+          <w:rFonts w:ascii="Arial" w:hAnsi="Arial" w:cs="Arial"/>
+          <w:sz w:val="23"/>
+          <w:szCs w:val="23"/>
+          <w:shd w:val="clear" w:color="auto" w:fill="FAF9F8"/>
+        </w:rPr>
+      </w:pPr>
+    </w:p>
+    <w:p>
+      <w:pPr>
+        <w:rPr>
+          <w:rFonts w:ascii="Arial" w:hAnsi="Arial" w:cs="Arial"/>
+          <w:sz w:val="23"/>
+          <w:szCs w:val="23"/>
+          <w:shd w:val="clear" w:color="auto" w:fill="FAF9F8"/>
+        </w:rPr>
+      </w:pPr>
+    </w:p>
+    <w:p>
+      <w:pPr>
+        <w:rPr>
+          <w:rFonts w:ascii="Arial" w:hAnsi="Arial" w:cs="Arial"/>
+          <w:sz w:val="23"/>
+          <w:szCs w:val="23"/>
+          <w:shd w:val="clear" w:color="auto" w:fill="FAF9F8"/>
+        </w:rPr>
+      </w:pPr>
+      <w:r>
+        <w:rPr>
+          <w:rFonts w:ascii="Arial" w:hAnsi="Arial" w:cs="Arial"/>
+          <w:sz w:val="23"/>
+          <w:szCs w:val="23"/>
+          <w:shd w:val="clear" w:color="auto" w:fill="FAF9F8"/>
+        </w:rPr>
+        <w:t xml:space="preserve">Wie im Bild erkennbar ist bei einer Eingabe von 1,2,4,8 (jeweils ein </w:t>
+      </w:r>
+      <w:proofErr w:type="spellStart"/>
+      <w:r>
+        <w:rPr>
+          <w:rFonts w:ascii="Arial" w:hAnsi="Arial" w:cs="Arial"/>
+          <w:sz w:val="23"/>
+          <w:szCs w:val="23"/>
+          <w:shd w:val="clear" w:color="auto" w:fill="FAF9F8"/>
+        </w:rPr>
+        <w:t>bit</w:t>
+      </w:r>
+      <w:proofErr w:type="spellEnd"/>
+      <w:r>
+        <w:rPr>
+          <w:rFonts w:ascii="Arial" w:hAnsi="Arial" w:cs="Arial"/>
+          <w:sz w:val="23"/>
+          <w:szCs w:val="23"/>
+          <w:shd w:val="clear" w:color="auto" w:fill="FAF9F8"/>
+        </w:rPr>
+        <w:t xml:space="preserve"> gesetzt) eine Änderung entsprechend der Aufgabenstellung von -2,-1,1,2 zu erkennen.</w:t>
+      </w:r>
+    </w:p>
+    <w:p>
+      <w:pPr>
+        <w:rPr>
+          <w:rFonts w:ascii="Arial" w:hAnsi="Arial" w:cs="Arial"/>
+          <w:sz w:val="23"/>
+          <w:szCs w:val="23"/>
+          <w:shd w:val="clear" w:color="auto" w:fill="FAF9F8"/>
+        </w:rPr>
+      </w:pPr>
+      <w:r>
+        <w:rPr>
+          <w:rFonts w:ascii="Arial" w:hAnsi="Arial" w:cs="Arial"/>
+          <w:sz w:val="23"/>
+          <w:szCs w:val="23"/>
+          <w:shd w:val="clear" w:color="auto" w:fill="FAF9F8"/>
+        </w:rPr>
+        <w:t>Diese Funktion ersetzt somit folgenden Switch-</w:t>
+      </w:r>
+      <w:proofErr w:type="spellStart"/>
+      <w:r>
+        <w:rPr>
+          <w:rFonts w:ascii="Arial" w:hAnsi="Arial" w:cs="Arial"/>
+          <w:sz w:val="23"/>
+          <w:szCs w:val="23"/>
+          <w:shd w:val="clear" w:color="auto" w:fill="FAF9F8"/>
+        </w:rPr>
+        <w:t>case</w:t>
+      </w:r>
+      <w:proofErr w:type="spellEnd"/>
+      <w:r>
+        <w:rPr>
+          <w:rFonts w:ascii="Arial" w:hAnsi="Arial" w:cs="Arial"/>
+          <w:sz w:val="23"/>
+          <w:szCs w:val="23"/>
+          <w:shd w:val="clear" w:color="auto" w:fill="FAF9F8"/>
+        </w:rPr>
+        <w:t>:</w:t>
+      </w:r>
+    </w:p>
+    <w:p>
+      <w:pPr>
+        <w:rPr>
+          <w:rFonts w:ascii="Arial" w:hAnsi="Arial" w:cs="Arial"/>
+          <w:sz w:val="23"/>
+          <w:szCs w:val="23"/>
+          <w:shd w:val="clear" w:color="auto" w:fill="FAF9F8"/>
+        </w:rPr>
+      </w:pPr>
+      <w:r>
+        <w:rPr>
+          <w:rFonts w:ascii="Arial" w:hAnsi="Arial" w:cs="Arial"/>
+          <w:sz w:val="23"/>
+          <w:szCs w:val="23"/>
+          <w:shd w:val="clear" w:color="auto" w:fill="FAF9F8"/>
+        </w:rPr>
+        <w:drawing>
+          <wp:inline distT="0" distB="0" distL="0" distR="0" wp14:anchorId="6CCE48FF" wp14:editId="40D34909">
+            <wp:extent cx="5424527" cy="1566874"/>
+            <wp:effectExtent l="0" t="0" r="5080" b="0"/>
+            <wp:docPr id="10" name="Grafik 10"/>
+            <wp:cNvGraphicFramePr>
+              <a:graphicFrameLocks xmlns:a="http://schemas.openxmlformats.org/drawingml/2006/main" noChangeAspect="1"/>
+            </wp:cNvGraphicFramePr>
+            <a:graphic xmlns:a="http://schemas.openxmlformats.org/drawingml/2006/main">
+              <a:graphicData uri="http://schemas.openxmlformats.org/drawingml/2006/picture">
+                <pic:pic xmlns:pic="http://schemas.openxmlformats.org/drawingml/2006/picture">
+                  <pic:nvPicPr>
+                    <pic:cNvPr id="1" name=""/>
+                    <pic:cNvPicPr/>
+                  </pic:nvPicPr>
+                  <pic:blipFill>
+                    <a:blip r:embed="rId17"/>
+                    <a:stretch>
+                      <a:fillRect/>
+                    </a:stretch>
+                  </pic:blipFill>
+                  <pic:spPr>
+                    <a:xfrm>
+                      <a:off x="0" y="0"/>
+                      <a:ext cx="5424527" cy="1566874"/>
+                    </a:xfrm>
+                    <a:prstGeom prst="rect">
+                      <a:avLst/>
+                    </a:prstGeom>
+                  </pic:spPr>
+                </pic:pic>
+              </a:graphicData>
+            </a:graphic>
+          </wp:inline>
+        </w:drawing>
+      </w:r>
+    </w:p>
     <w:sectPr>
-      <w:headerReference w:type="default" r:id="rId15"/>
+      <w:headerReference w:type="default" r:id="rId18"/>
       <w:pgSz w:w="11906" w:h="16838"/>
       <w:pgMar w:top="1417" w:right="1417" w:bottom="1134" w:left="1417" w:header="708" w:footer="708" w:gutter="0"/>
       <w:cols w:space="708"/>

</xml_diff>